<commit_message>
Step 2 Submission build
</commit_message>
<xml_diff>
--- a/Documentation/Bug Tracking - Catch!VR - Jason.docx
+++ b/Documentation/Bug Tracking - Catch!VR - Jason.docx
@@ -2,432 +2,6 @@
 <file path=word/document.xml><?xml version="1.0" encoding="utf-8"?>
 <w:document xmlns:wpc="http://schemas.microsoft.com/office/word/2010/wordprocessingCanvas" xmlns:cx="http://schemas.microsoft.com/office/drawing/2014/chartex" xmlns:cx1="http://schemas.microsoft.com/office/drawing/2015/9/8/chartex" xmlns:cx2="http://schemas.microsoft.com/office/drawing/2015/10/21/chartex" xmlns:cx3="http://schemas.microsoft.com/office/drawing/2016/5/9/chartex" xmlns:cx4="http://schemas.microsoft.com/office/drawing/2016/5/10/chartex" xmlns:cx5="http://schemas.microsoft.com/office/drawing/2016/5/11/chartex" xmlns:cx6="http://schemas.microsoft.com/office/drawing/2016/5/12/chartex" xmlns:cx7="http://schemas.microsoft.com/office/drawing/2016/5/13/chartex" xmlns:cx8="http://schemas.microsoft.com/office/drawing/2016/5/14/chartex" xmlns:mc="http://schemas.openxmlformats.org/markup-compatibility/2006" xmlns:aink="http://schemas.microsoft.com/office/drawing/2016/ink" xmlns:am3d="http://schemas.microsoft.com/office/drawing/2017/model3d" xmlns:o="urn:schemas-microsoft-com:office:office" xmlns:r="http://schemas.openxmlformats.org/officeDocument/2006/relationships" xmlns:m="http://schemas.openxmlformats.org/officeDocument/2006/math" xmlns:v="urn:schemas-microsoft-com:vml" xmlns:wp14="http://schemas.microsoft.com/office/word/2010/wordprocessingDrawing" xmlns:wp="http://schemas.openxmlformats.org/drawingml/2006/wordprocessingDrawing" xmlns:w10="urn:schemas-microsoft-com:office:word" xmlns:w="http://schemas.openxmlformats.org/wordprocessingml/2006/main" xmlns:w14="http://schemas.microsoft.com/office/word/2010/wordml" xmlns:w15="http://schemas.microsoft.com/office/word/2012/wordml" xmlns:w16cex="http://schemas.microsoft.com/office/word/2018/wordml/cex" xmlns:w16cid="http://schemas.microsoft.com/office/word/2016/wordml/cid" xmlns:w16="http://schemas.microsoft.com/office/word/2018/wordml" xmlns:w16sdtdh="http://schemas.microsoft.com/office/word/2020/wordml/sdtdatahash" xmlns:w16se="http://schemas.microsoft.com/office/word/2015/wordml/symex" xmlns:wpg="http://schemas.microsoft.com/office/word/2010/wordprocessingGroup" xmlns:wpi="http://schemas.microsoft.com/office/word/2010/wordprocessingInk" xmlns:wne="http://schemas.microsoft.com/office/word/2006/wordml" xmlns:wps="http://schemas.microsoft.com/office/word/2010/wordprocessingShape" mc:Ignorable="w14 w15 w16se w16cid w16 w16cex w16sdtdh wp14">
   <w:body>
-    <w:tbl>
-      <w:tblPr>
-        <w:tblStyle w:val="TableGrid"/>
-        <w:tblpPr w:leftFromText="180" w:rightFromText="180" w:tblpY="1239"/>
-        <w:tblW w:w="0" w:type="auto"/>
-        <w:tblLook w:val="04A0" w:firstRow="1" w:lastRow="0" w:firstColumn="1" w:lastColumn="0" w:noHBand="0" w:noVBand="1"/>
-      </w:tblPr>
-      <w:tblGrid>
-        <w:gridCol w:w="1129"/>
-        <w:gridCol w:w="4820"/>
-        <w:gridCol w:w="3067"/>
-      </w:tblGrid>
-      <w:tr>
-        <w:tc>
-          <w:tcPr>
-            <w:tcW w:w="1129" w:type="dxa"/>
-            <w:shd w:val="clear" w:color="auto" w:fill="BFBFBF" w:themeFill="background1" w:themeFillShade="BF"/>
-          </w:tcPr>
-          <w:p>
-            <w:pPr>
-              <w:jc w:val="center"/>
-              <w:rPr>
-                <w:b/>
-              </w:rPr>
-            </w:pPr>
-            <w:r>
-              <w:rPr>
-                <w:b/>
-              </w:rPr>
-              <w:t>Index</w:t>
-            </w:r>
-          </w:p>
-        </w:tc>
-        <w:tc>
-          <w:tcPr>
-            <w:tcW w:w="4820" w:type="dxa"/>
-            <w:shd w:val="clear" w:color="auto" w:fill="BFBFBF" w:themeFill="background1" w:themeFillShade="BF"/>
-          </w:tcPr>
-          <w:p>
-            <w:pPr>
-              <w:jc w:val="center"/>
-              <w:rPr>
-                <w:b/>
-              </w:rPr>
-            </w:pPr>
-            <w:r>
-              <w:rPr>
-                <w:b/>
-              </w:rPr>
-              <w:t>Description</w:t>
-            </w:r>
-          </w:p>
-        </w:tc>
-        <w:tc>
-          <w:tcPr>
-            <w:tcW w:w="3067" w:type="dxa"/>
-            <w:shd w:val="clear" w:color="auto" w:fill="BFBFBF" w:themeFill="background1" w:themeFillShade="BF"/>
-          </w:tcPr>
-          <w:p>
-            <w:pPr>
-              <w:jc w:val="center"/>
-              <w:rPr>
-                <w:b/>
-              </w:rPr>
-            </w:pPr>
-            <w:r>
-              <w:rPr>
-                <w:b/>
-              </w:rPr>
-              <w:t>Solution</w:t>
-            </w:r>
-          </w:p>
-        </w:tc>
-      </w:tr>
-      <w:tr>
-        <w:tc>
-          <w:tcPr>
-            <w:tcW w:w="1129" w:type="dxa"/>
-          </w:tcPr>
-          <w:p>
-            <w:pPr>
-              <w:jc w:val="center"/>
-            </w:pPr>
-            <w:r>
-              <w:t>0</w:t>
-            </w:r>
-          </w:p>
-        </w:tc>
-        <w:tc>
-          <w:tcPr>
-            <w:tcW w:w="4820" w:type="dxa"/>
-          </w:tcPr>
-          <w:p>
-            <w:pPr>
-              <w:rPr>
-                <w:b/>
-              </w:rPr>
-            </w:pPr>
-            <w:r>
-              <w:rPr>
-                <w:b/>
-              </w:rPr>
-              <w:t>[Bug Name Here</w:t>
-            </w:r>
-            <w:r>
-              <w:rPr>
-                <w:b/>
-              </w:rPr>
-              <w:t xml:space="preserve"> + Date it was found</w:t>
-            </w:r>
-            <w:r>
-              <w:rPr>
-                <w:b/>
-              </w:rPr>
-              <w:t>]</w:t>
-            </w:r>
-          </w:p>
-          <w:p>
-            <w:r>
-              <w:t>[Describe the bug here.  Provide reproduction steps as well]</w:t>
-            </w:r>
-          </w:p>
-        </w:tc>
-        <w:tc>
-          <w:tcPr>
-            <w:tcW w:w="3067" w:type="dxa"/>
-          </w:tcPr>
-          <w:p>
-            <w:pPr>
-              <w:rPr>
-                <w:b/>
-              </w:rPr>
-            </w:pPr>
-            <w:r>
-              <w:rPr>
-                <w:b/>
-              </w:rPr>
-              <w:t>[Date it was solved]</w:t>
-            </w:r>
-          </w:p>
-          <w:p>
-            <w:r>
-              <w:t>[Describe how the bug was solved</w:t>
-            </w:r>
-            <w:r>
-              <w:t>]</w:t>
-            </w:r>
-          </w:p>
-        </w:tc>
-      </w:tr>
-      <w:tr>
-        <w:tc>
-          <w:tcPr>
-            <w:tcW w:w="1129" w:type="dxa"/>
-          </w:tcPr>
-          <w:p>
-            <w:pPr>
-              <w:jc w:val="center"/>
-            </w:pPr>
-            <w:r>
-              <w:t>1</w:t>
-            </w:r>
-          </w:p>
-        </w:tc>
-        <w:tc>
-          <w:tcPr>
-            <w:tcW w:w="4820" w:type="dxa"/>
-          </w:tcPr>
-          <w:p>
-            <w:r>
-              <w:t xml:space="preserve">3/11/2023 – </w:t>
-            </w:r>
-            <w:r>
-              <w:t>Camera 2 units higher than desired position. Occurred every time game is loaded.</w:t>
-            </w:r>
-          </w:p>
-        </w:tc>
-        <w:tc>
-          <w:tcPr>
-            <w:tcW w:w="3067" w:type="dxa"/>
-          </w:tcPr>
-          <w:p>
-            <w:r>
-              <w:t>3/11/2023 – Set camera offset requested tracking mode to ‘device’ instead of ‘</w:t>
-            </w:r>
-            <w:r>
-              <w:t>default’</w:t>
-            </w:r>
-            <w:r>
-              <w:t>.</w:t>
-            </w:r>
-          </w:p>
-        </w:tc>
-      </w:tr>
-      <w:tr>
-        <w:tc>
-          <w:tcPr>
-            <w:tcW w:w="1129" w:type="dxa"/>
-          </w:tcPr>
-          <w:p>
-            <w:pPr>
-              <w:jc w:val="center"/>
-            </w:pPr>
-            <w:r>
-              <w:t>2</w:t>
-            </w:r>
-          </w:p>
-        </w:tc>
-        <w:tc>
-          <w:tcPr>
-            <w:tcW w:w="4820" w:type="dxa"/>
-          </w:tcPr>
-          <w:p>
-            <w:r>
-              <w:t xml:space="preserve">22/09/2023 – </w:t>
-            </w:r>
-            <w:r>
-              <w:t>Wrist menu not appearing when pause button is pressed. Occurs first time pause button is pressed when loading main scene.</w:t>
-            </w:r>
-          </w:p>
-        </w:tc>
-        <w:tc>
-          <w:tcPr>
-            <w:tcW w:w="3067" w:type="dxa"/>
-          </w:tcPr>
-          <w:p>
-            <w:r>
-              <w:t xml:space="preserve">3/11/2023 – </w:t>
-            </w:r>
-            <w:r>
-              <w:t>By inserting a breakpoint in method call, identified and r</w:t>
-            </w:r>
-            <w:r>
-              <w:t>emoved line of code instantly hiding pause menu the first time it is loaded.</w:t>
-            </w:r>
-          </w:p>
-        </w:tc>
-      </w:tr>
-      <w:tr>
-        <w:tc>
-          <w:tcPr>
-            <w:tcW w:w="1129" w:type="dxa"/>
-          </w:tcPr>
-          <w:p>
-            <w:pPr>
-              <w:jc w:val="center"/>
-            </w:pPr>
-            <w:r>
-              <w:t>3</w:t>
-            </w:r>
-          </w:p>
-        </w:tc>
-        <w:tc>
-          <w:tcPr>
-            <w:tcW w:w="4820" w:type="dxa"/>
-          </w:tcPr>
-          <w:p>
-            <w:r>
-              <w:t xml:space="preserve">01/09/2023 – </w:t>
-            </w:r>
-            <w:r>
-              <w:t>Objects not flying away when hit by player. Occurred on every hit.</w:t>
-            </w:r>
-          </w:p>
-        </w:tc>
-        <w:tc>
-          <w:tcPr>
-            <w:tcW w:w="3067" w:type="dxa"/>
-          </w:tcPr>
-          <w:p>
-            <w:r>
-              <w:t xml:space="preserve">15/09/2023 – </w:t>
-            </w:r>
-            <w:r>
-              <w:t>Increased</w:t>
-            </w:r>
-            <w:r>
-              <w:t xml:space="preserve"> ‘mass’ of player weapons to be much greater than falling objects.</w:t>
-            </w:r>
-          </w:p>
-        </w:tc>
-      </w:tr>
-      <w:tr>
-        <w:tc>
-          <w:tcPr>
-            <w:tcW w:w="1129" w:type="dxa"/>
-          </w:tcPr>
-          <w:p>
-            <w:pPr>
-              <w:jc w:val="center"/>
-            </w:pPr>
-            <w:r>
-              <w:t>4</w:t>
-            </w:r>
-          </w:p>
-        </w:tc>
-        <w:tc>
-          <w:tcPr>
-            <w:tcW w:w="4820" w:type="dxa"/>
-          </w:tcPr>
-          <w:p>
-            <w:r>
-              <w:t>03/11/2023 – Pause menu not interactable. Occurs every time pause menu is opened.</w:t>
-            </w:r>
-          </w:p>
-        </w:tc>
-        <w:tc>
-          <w:tcPr>
-            <w:tcW w:w="3067" w:type="dxa"/>
-          </w:tcPr>
-          <w:p>
-            <w:r>
-              <w:t>03/11/2023 – Added Tracked Device Graphic Raycaster to pause menu to allow rays from hand controllers to interact with menu buttons.</w:t>
-            </w:r>
-          </w:p>
-        </w:tc>
-      </w:tr>
-      <w:tr>
-        <w:tc>
-          <w:tcPr>
-            <w:tcW w:w="1129" w:type="dxa"/>
-          </w:tcPr>
-          <w:p>
-            <w:pPr>
-              <w:jc w:val="center"/>
-            </w:pPr>
-            <w:r>
-              <w:t>5</w:t>
-            </w:r>
-          </w:p>
-        </w:tc>
-        <w:tc>
-          <w:tcPr>
-            <w:tcW w:w="4820" w:type="dxa"/>
-          </w:tcPr>
-          <w:p>
-            <w:r>
-              <w:t>10/11/2023 – Secondary weapons (axe, dagger) clipping through player weapons. Occurs when level is increased and new weapon types drop.</w:t>
-            </w:r>
-          </w:p>
-        </w:tc>
-        <w:tc>
-          <w:tcPr>
-            <w:tcW w:w="3067" w:type="dxa"/>
-          </w:tcPr>
-          <w:p>
-            <w:r>
-              <w:t>10/11/2023 – Changed collider from being a trigger to being a regular collider</w:t>
-            </w:r>
-            <w:r>
-              <w:t>, matched other settings to primary weapon.</w:t>
-            </w:r>
-          </w:p>
-        </w:tc>
-      </w:tr>
-      <w:tr>
-        <w:tc>
-          <w:tcPr>
-            <w:tcW w:w="1129" w:type="dxa"/>
-          </w:tcPr>
-          <w:p>
-            <w:pPr>
-              <w:jc w:val="center"/>
-            </w:pPr>
-            <w:r>
-              <w:t>6</w:t>
-            </w:r>
-          </w:p>
-        </w:tc>
-        <w:tc>
-          <w:tcPr>
-            <w:tcW w:w="4820" w:type="dxa"/>
-          </w:tcPr>
-          <w:p>
-            <w:r>
-              <w:t>15/09/2023 – Sound effects triggering multiple times, causing glitchy sound. Occurs when trigger colliders on falling objects touch non-trigger colliders on player swords and do not immediately bounce off.</w:t>
-            </w:r>
-          </w:p>
-        </w:tc>
-        <w:tc>
-          <w:tcPr>
-            <w:tcW w:w="3067" w:type="dxa"/>
-          </w:tcPr>
-          <w:p>
-            <w:r>
-              <w:t>10/11/2023 – Added console output line under line triggering new sound see how many times sounds were being triggered. Updated code so a new sound effect can only play if the object is not already making a sound.</w:t>
-            </w:r>
-          </w:p>
-        </w:tc>
-      </w:tr>
-      <w:tr>
-        <w:tc>
-          <w:tcPr>
-            <w:tcW w:w="1129" w:type="dxa"/>
-          </w:tcPr>
-          <w:p>
-            <w:pPr>
-              <w:jc w:val="center"/>
-            </w:pPr>
-            <w:r>
-              <w:t>7</w:t>
-            </w:r>
-          </w:p>
-        </w:tc>
-        <w:tc>
-          <w:tcPr>
-            <w:tcW w:w="4820" w:type="dxa"/>
-          </w:tcPr>
-          <w:p>
-            <w:r>
-              <w:t>10/11/2023 – Speedup function escalates much faster than expected. Occurs every time speedup threshold is reached.</w:t>
-            </w:r>
-          </w:p>
-        </w:tc>
-        <w:tc>
-          <w:tcPr>
-            <w:tcW w:w="3067" w:type="dxa"/>
-          </w:tcPr>
-          <w:p>
-            <w:r>
-              <w:t>10/11/2023 – Using console output before and after speedup, found speedup value was overwritten in editor. Removed editor override.</w:t>
-            </w:r>
-          </w:p>
-        </w:tc>
-      </w:tr>
-    </w:tbl>
     <w:p>
       <w:pPr>
         <w:spacing w:after="0"/>
@@ -442,14 +16,7 @@
           <w:sz w:val="40"/>
           <w:szCs w:val="40"/>
         </w:rPr>
-        <w:t xml:space="preserve">Catch! VR </w:t>
-      </w:r>
-      <w:r>
-        <w:rPr>
-          <w:sz w:val="40"/>
-          <w:szCs w:val="40"/>
-        </w:rPr>
-        <w:t>Bug Tracking</w:t>
+        <w:t>Catch! VR Bug Tracking</w:t>
       </w:r>
     </w:p>
     <w:p>
@@ -469,8 +36,514 @@
         <w:t>Jason Captor</w:t>
       </w:r>
     </w:p>
+    <w:tbl>
+      <w:tblPr>
+        <w:tblStyle w:val="TableGrid"/>
+        <w:tblpPr w:leftFromText="180" w:rightFromText="180" w:tblpY="1239"/>
+        <w:tblW w:w="0" w:type="auto"/>
+        <w:tblLook w:val="04A0" w:firstRow="1" w:lastRow="0" w:firstColumn="1" w:lastColumn="0" w:noHBand="0" w:noVBand="1"/>
+      </w:tblPr>
+      <w:tblGrid>
+        <w:gridCol w:w="1129"/>
+        <w:gridCol w:w="4820"/>
+        <w:gridCol w:w="3067"/>
+      </w:tblGrid>
+      <w:tr>
+        <w:tc>
+          <w:tcPr>
+            <w:tcW w:w="1129" w:type="dxa"/>
+            <w:shd w:val="clear" w:color="auto" w:fill="BFBFBF" w:themeFill="background1" w:themeFillShade="BF"/>
+            <w:tcMar/>
+          </w:tcPr>
+          <w:p>
+            <w:pPr>
+              <w:jc w:val="center"/>
+              <w:rPr>
+                <w:b/>
+              </w:rPr>
+            </w:pPr>
+            <w:r>
+              <w:rPr>
+                <w:b/>
+              </w:rPr>
+              <w:t>Index</w:t>
+            </w:r>
+          </w:p>
+        </w:tc>
+        <w:tc>
+          <w:tcPr>
+            <w:tcW w:w="4820" w:type="dxa"/>
+            <w:shd w:val="clear" w:color="auto" w:fill="BFBFBF" w:themeFill="background1" w:themeFillShade="BF"/>
+            <w:tcMar/>
+          </w:tcPr>
+          <w:p>
+            <w:pPr>
+              <w:jc w:val="center"/>
+              <w:rPr>
+                <w:b/>
+              </w:rPr>
+            </w:pPr>
+            <w:r>
+              <w:rPr>
+                <w:b/>
+              </w:rPr>
+              <w:t>Description</w:t>
+            </w:r>
+          </w:p>
+        </w:tc>
+        <w:tc>
+          <w:tcPr>
+            <w:tcW w:w="3067" w:type="dxa"/>
+            <w:shd w:val="clear" w:color="auto" w:fill="BFBFBF" w:themeFill="background1" w:themeFillShade="BF"/>
+            <w:tcMar/>
+          </w:tcPr>
+          <w:p>
+            <w:pPr>
+              <w:jc w:val="center"/>
+              <w:rPr>
+                <w:b/>
+              </w:rPr>
+            </w:pPr>
+            <w:r>
+              <w:rPr>
+                <w:b/>
+              </w:rPr>
+              <w:t>Solution</w:t>
+            </w:r>
+          </w:p>
+        </w:tc>
+      </w:tr>
+      <w:tr>
+        <w:tc>
+          <w:tcPr>
+            <w:tcW w:w="1129" w:type="dxa"/>
+            <w:tcMar/>
+          </w:tcPr>
+          <w:p>
+            <w:pPr>
+              <w:jc w:val="center"/>
+            </w:pPr>
+          </w:p>
+        </w:tc>
+        <w:tc>
+          <w:tcPr>
+            <w:tcW w:w="4820" w:type="dxa"/>
+            <w:tcMar/>
+          </w:tcPr>
+          <w:p>
+            <w:pPr>
+              <w:rPr>
+                <w:b/>
+              </w:rPr>
+            </w:pPr>
+            <w:r>
+              <w:rPr>
+                <w:b/>
+              </w:rPr>
+              <w:t>[Bug Name Here</w:t>
+            </w:r>
+            <w:r>
+              <w:rPr>
+                <w:b/>
+              </w:rPr>
+              <w:t xml:space="preserve"> + Date it was found</w:t>
+            </w:r>
+            <w:r>
+              <w:rPr>
+                <w:b/>
+              </w:rPr>
+              <w:t>]</w:t>
+            </w:r>
+          </w:p>
+          <w:p>
+            <w:r>
+              <w:t>[Describe the bug here.  Provide reproduction steps as well]</w:t>
+            </w:r>
+          </w:p>
+        </w:tc>
+        <w:tc>
+          <w:tcPr>
+            <w:tcW w:w="3067" w:type="dxa"/>
+            <w:tcMar/>
+          </w:tcPr>
+          <w:p>
+            <w:pPr>
+              <w:rPr>
+                <w:b/>
+              </w:rPr>
+            </w:pPr>
+            <w:r>
+              <w:rPr>
+                <w:b/>
+              </w:rPr>
+              <w:t>[Date it was solved]</w:t>
+            </w:r>
+          </w:p>
+          <w:p>
+            <w:r>
+              <w:t>[Describe how the bug was solved</w:t>
+            </w:r>
+            <w:r>
+              <w:t>]</w:t>
+            </w:r>
+          </w:p>
+        </w:tc>
+      </w:tr>
+      <w:tr>
+        <w:tc>
+          <w:tcPr>
+            <w:tcW w:w="1129" w:type="dxa"/>
+            <w:tcMar/>
+          </w:tcPr>
+          <w:p>
+            <w:pPr>
+              <w:jc w:val="center"/>
+            </w:pPr>
+            <w:r>
+              <w:t>1</w:t>
+            </w:r>
+          </w:p>
+        </w:tc>
+        <w:tc>
+          <w:tcPr>
+            <w:tcW w:w="4820" w:type="dxa"/>
+            <w:tcMar/>
+          </w:tcPr>
+          <w:p>
+            <w:r>
+              <w:t xml:space="preserve">3/11/2023 – </w:t>
+            </w:r>
+            <w:r>
+              <w:t>Camera 2 units higher than desired position. Occurred every time game is loaded.</w:t>
+            </w:r>
+          </w:p>
+        </w:tc>
+        <w:tc>
+          <w:tcPr>
+            <w:tcW w:w="3067" w:type="dxa"/>
+            <w:tcMar/>
+          </w:tcPr>
+          <w:p>
+            <w:r>
+              <w:t>3/11/2023 – Set camera offset requested tracking mode to ‘device’ instead of ‘</w:t>
+            </w:r>
+            <w:r>
+              <w:t>default’</w:t>
+            </w:r>
+            <w:r>
+              <w:t>.</w:t>
+            </w:r>
+          </w:p>
+        </w:tc>
+      </w:tr>
+      <w:tr>
+        <w:tc>
+          <w:tcPr>
+            <w:tcW w:w="1129" w:type="dxa"/>
+            <w:tcMar/>
+          </w:tcPr>
+          <w:p>
+            <w:pPr>
+              <w:jc w:val="center"/>
+            </w:pPr>
+            <w:r>
+              <w:t>2</w:t>
+            </w:r>
+          </w:p>
+        </w:tc>
+        <w:tc>
+          <w:tcPr>
+            <w:tcW w:w="4820" w:type="dxa"/>
+            <w:tcMar/>
+          </w:tcPr>
+          <w:p>
+            <w:r>
+              <w:t xml:space="preserve">22/09/2023 – </w:t>
+            </w:r>
+            <w:r>
+              <w:t>Wrist menu not appearing when pause button is pressed. Occurs first time pause button is pressed when loading main scene.</w:t>
+            </w:r>
+          </w:p>
+        </w:tc>
+        <w:tc>
+          <w:tcPr>
+            <w:tcW w:w="3067" w:type="dxa"/>
+            <w:tcMar/>
+          </w:tcPr>
+          <w:p>
+            <w:r>
+              <w:t xml:space="preserve">3/11/2023 – </w:t>
+            </w:r>
+            <w:r>
+              <w:t>By inserting a breakpoint in method call, identified and r</w:t>
+            </w:r>
+            <w:r>
+              <w:t>emoved line of code instantly hiding pause menu the first time it is loaded.</w:t>
+            </w:r>
+          </w:p>
+        </w:tc>
+      </w:tr>
+      <w:tr>
+        <w:tc>
+          <w:tcPr>
+            <w:tcW w:w="1129" w:type="dxa"/>
+            <w:tcMar/>
+          </w:tcPr>
+          <w:p>
+            <w:pPr>
+              <w:jc w:val="center"/>
+            </w:pPr>
+            <w:r>
+              <w:t>3</w:t>
+            </w:r>
+          </w:p>
+        </w:tc>
+        <w:tc>
+          <w:tcPr>
+            <w:tcW w:w="4820" w:type="dxa"/>
+            <w:tcMar/>
+          </w:tcPr>
+          <w:p>
+            <w:r>
+              <w:t xml:space="preserve">01/09/2023 – </w:t>
+            </w:r>
+            <w:r>
+              <w:t>Objects not flying away when hit by player. Occurred on every hit.</w:t>
+            </w:r>
+          </w:p>
+        </w:tc>
+        <w:tc>
+          <w:tcPr>
+            <w:tcW w:w="3067" w:type="dxa"/>
+            <w:tcMar/>
+          </w:tcPr>
+          <w:p>
+            <w:r>
+              <w:t xml:space="preserve">15/09/2023 – </w:t>
+            </w:r>
+            <w:r>
+              <w:t>Increased</w:t>
+            </w:r>
+            <w:r>
+              <w:t xml:space="preserve"> ‘mass’ of player weapons to be much greater than falling objects.</w:t>
+            </w:r>
+          </w:p>
+        </w:tc>
+      </w:tr>
+      <w:tr>
+        <w:tc>
+          <w:tcPr>
+            <w:tcW w:w="1129" w:type="dxa"/>
+            <w:tcMar/>
+          </w:tcPr>
+          <w:p>
+            <w:pPr>
+              <w:jc w:val="center"/>
+            </w:pPr>
+            <w:r>
+              <w:t>4</w:t>
+            </w:r>
+          </w:p>
+        </w:tc>
+        <w:tc>
+          <w:tcPr>
+            <w:tcW w:w="4820" w:type="dxa"/>
+            <w:tcMar/>
+          </w:tcPr>
+          <w:p>
+            <w:r>
+              <w:t>03/11/2023 – Pause menu not interactable. Occurs every time pause menu is opened.</w:t>
+            </w:r>
+          </w:p>
+        </w:tc>
+        <w:tc>
+          <w:tcPr>
+            <w:tcW w:w="3067" w:type="dxa"/>
+            <w:tcMar/>
+          </w:tcPr>
+          <w:p>
+            <w:r>
+              <w:t>03/11/2023 – Added Tracked Device Graphic Raycaster to pause menu to allow rays from hand controllers to interact with menu buttons.</w:t>
+            </w:r>
+          </w:p>
+        </w:tc>
+      </w:tr>
+      <w:tr>
+        <w:tc>
+          <w:tcPr>
+            <w:tcW w:w="1129" w:type="dxa"/>
+            <w:tcMar/>
+          </w:tcPr>
+          <w:p>
+            <w:pPr>
+              <w:jc w:val="center"/>
+            </w:pPr>
+            <w:r>
+              <w:t>5</w:t>
+            </w:r>
+          </w:p>
+        </w:tc>
+        <w:tc>
+          <w:tcPr>
+            <w:tcW w:w="4820" w:type="dxa"/>
+            <w:tcMar/>
+          </w:tcPr>
+          <w:p>
+            <w:r>
+              <w:t>10/11/2023 – Secondary weapons (axe, dagger) clipping through player weapons. Occurs when level is increased and new weapon types drop.</w:t>
+            </w:r>
+          </w:p>
+        </w:tc>
+        <w:tc>
+          <w:tcPr>
+            <w:tcW w:w="3067" w:type="dxa"/>
+            <w:tcMar/>
+          </w:tcPr>
+          <w:p>
+            <w:r>
+              <w:t>10/11/2023 – Changed collider from being a trigger to being a regular collider</w:t>
+            </w:r>
+            <w:r>
+              <w:t>, matched other settings to primary weapon.</w:t>
+            </w:r>
+          </w:p>
+        </w:tc>
+      </w:tr>
+      <w:tr>
+        <w:tc>
+          <w:tcPr>
+            <w:tcW w:w="1129" w:type="dxa"/>
+            <w:tcMar/>
+          </w:tcPr>
+          <w:p>
+            <w:pPr>
+              <w:jc w:val="center"/>
+            </w:pPr>
+            <w:r>
+              <w:t>6</w:t>
+            </w:r>
+          </w:p>
+        </w:tc>
+        <w:tc>
+          <w:tcPr>
+            <w:tcW w:w="4820" w:type="dxa"/>
+            <w:tcMar/>
+          </w:tcPr>
+          <w:p>
+            <w:r>
+              <w:t>15/09/2023 – Sound effects triggering multiple times, causing glitchy sound. Occurs when trigger colliders on falling objects touch non-trigger colliders on player swords and do not immediately bounce off.</w:t>
+            </w:r>
+          </w:p>
+        </w:tc>
+        <w:tc>
+          <w:tcPr>
+            <w:tcW w:w="3067" w:type="dxa"/>
+            <w:tcMar/>
+          </w:tcPr>
+          <w:p>
+            <w:r>
+              <w:t>10/11/2023 – Added console output line under line triggering new sound see how many times sounds were being triggered. Updated code so a new sound effect can only play if the object is not already making a sound.</w:t>
+            </w:r>
+          </w:p>
+        </w:tc>
+      </w:tr>
+      <w:tr>
+        <w:tc>
+          <w:tcPr>
+            <w:tcW w:w="1129" w:type="dxa"/>
+            <w:tcMar/>
+          </w:tcPr>
+          <w:p>
+            <w:pPr>
+              <w:jc w:val="center"/>
+            </w:pPr>
+            <w:r>
+              <w:t>7</w:t>
+            </w:r>
+          </w:p>
+        </w:tc>
+        <w:tc>
+          <w:tcPr>
+            <w:tcW w:w="4820" w:type="dxa"/>
+            <w:tcMar/>
+          </w:tcPr>
+          <w:p>
+            <w:r>
+              <w:t>10/11/2023 – Speedup function escalates much faster than expected. Occurs every time speedup threshold is reached.</w:t>
+            </w:r>
+          </w:p>
+        </w:tc>
+        <w:tc>
+          <w:tcPr>
+            <w:tcW w:w="3067" w:type="dxa"/>
+            <w:tcMar/>
+          </w:tcPr>
+          <w:p>
+            <w:r>
+              <w:t>10/11/2023 – Using console output before and after speedup, found speedup value was overwritten in editor. Removed editor override.</w:t>
+            </w:r>
+          </w:p>
+        </w:tc>
+      </w:tr>
+      <w:tr>
+        <w:trPr>
+          <w:trHeight w:val="300"/>
+        </w:trPr>
+        <w:tc>
+          <w:tcPr>
+            <w:tcW w:w="1129" w:type="dxa"/>
+            <w:tcMar/>
+          </w:tcPr>
+          <w:p>
+            <w:pPr>
+              <w:pStyle w:val="Normal"/>
+              <w:jc w:val="center"/>
+            </w:pPr>
+            <w:r>
+              <w:rPr/>
+              <w:t>8</w:t>
+            </w:r>
+          </w:p>
+        </w:tc>
+        <w:tc>
+          <w:tcPr>
+            <w:tcW w:w="4820" w:type="dxa"/>
+            <w:tcMar/>
+          </w:tcPr>
+          <w:p>
+            <w:pPr>
+              <w:pStyle w:val="Normal"/>
+            </w:pPr>
+            <w:r>
+              <w:rPr/>
+              <w:t xml:space="preserve">10/11/2023 – Speedup does not reset </w:t>
+            </w:r>
+            <w:r>
+              <w:rPr/>
+              <w:t>correctly, leading to playthroughs starting at higher speed. Occurs when launching the game for a second time when in a production build, not a development environment.</w:t>
+            </w:r>
+          </w:p>
+        </w:tc>
+        <w:tc>
+          <w:tcPr>
+            <w:tcW w:w="3067" w:type="dxa"/>
+            <w:tcMar/>
+          </w:tcPr>
+          <w:p>
+            <w:pPr>
+              <w:pStyle w:val="Normal"/>
+            </w:pPr>
+            <w:r>
+              <w:rPr/>
+              <w:t>10/11/2023 – Changed when speed is set initially from global variable settings to Start function.</w:t>
+            </w:r>
+          </w:p>
+        </w:tc>
+      </w:tr>
+    </w:tbl>
+    <w:p/>
     <w:sectPr>
-      <w:pgSz w:w="11906" w:h="16838"/>
+      <w:pgSz w:w="11906" w:h="16838" w:orient="portrait"/>
       <w:pgMar w:top="1440" w:right="1440" w:bottom="1440" w:left="1440" w:header="708" w:footer="708" w:gutter="0"/>
       <w:cols w:space="708"/>
       <w:docGrid w:linePitch="360"/>
@@ -493,7 +566,7 @@
         <w:ind w:left="720" w:hanging="360"/>
       </w:pPr>
       <w:rPr>
-        <w:rFonts w:ascii="Calibri" w:eastAsiaTheme="minorHAnsi" w:hAnsi="Calibri" w:cs="Calibri" w:hint="default"/>
+        <w:rFonts w:hint="default" w:ascii="Calibri" w:hAnsi="Calibri" w:cs="Calibri" w:eastAsiaTheme="minorHAnsi"/>
       </w:rPr>
     </w:lvl>
     <w:lvl w:ilvl="1" w:tplc="0C090003" w:tentative="1">
@@ -505,7 +578,7 @@
         <w:ind w:left="1440" w:hanging="360"/>
       </w:pPr>
       <w:rPr>
-        <w:rFonts w:ascii="Courier New" w:hAnsi="Courier New" w:cs="Courier New" w:hint="default"/>
+        <w:rFonts w:hint="default" w:ascii="Courier New" w:hAnsi="Courier New" w:cs="Courier New"/>
       </w:rPr>
     </w:lvl>
     <w:lvl w:ilvl="2" w:tplc="0C090005" w:tentative="1">
@@ -517,7 +590,7 @@
         <w:ind w:left="2160" w:hanging="360"/>
       </w:pPr>
       <w:rPr>
-        <w:rFonts w:ascii="Wingdings" w:hAnsi="Wingdings" w:hint="default"/>
+        <w:rFonts w:hint="default" w:ascii="Wingdings" w:hAnsi="Wingdings"/>
       </w:rPr>
     </w:lvl>
     <w:lvl w:ilvl="3" w:tplc="0C090001" w:tentative="1">
@@ -529,7 +602,7 @@
         <w:ind w:left="2880" w:hanging="360"/>
       </w:pPr>
       <w:rPr>
-        <w:rFonts w:ascii="Symbol" w:hAnsi="Symbol" w:hint="default"/>
+        <w:rFonts w:hint="default" w:ascii="Symbol" w:hAnsi="Symbol"/>
       </w:rPr>
     </w:lvl>
     <w:lvl w:ilvl="4" w:tplc="0C090003" w:tentative="1">
@@ -541,7 +614,7 @@
         <w:ind w:left="3600" w:hanging="360"/>
       </w:pPr>
       <w:rPr>
-        <w:rFonts w:ascii="Courier New" w:hAnsi="Courier New" w:cs="Courier New" w:hint="default"/>
+        <w:rFonts w:hint="default" w:ascii="Courier New" w:hAnsi="Courier New" w:cs="Courier New"/>
       </w:rPr>
     </w:lvl>
     <w:lvl w:ilvl="5" w:tplc="0C090005" w:tentative="1">
@@ -553,7 +626,7 @@
         <w:ind w:left="4320" w:hanging="360"/>
       </w:pPr>
       <w:rPr>
-        <w:rFonts w:ascii="Wingdings" w:hAnsi="Wingdings" w:hint="default"/>
+        <w:rFonts w:hint="default" w:ascii="Wingdings" w:hAnsi="Wingdings"/>
       </w:rPr>
     </w:lvl>
     <w:lvl w:ilvl="6" w:tplc="0C090001" w:tentative="1">
@@ -565,7 +638,7 @@
         <w:ind w:left="5040" w:hanging="360"/>
       </w:pPr>
       <w:rPr>
-        <w:rFonts w:ascii="Symbol" w:hAnsi="Symbol" w:hint="default"/>
+        <w:rFonts w:hint="default" w:ascii="Symbol" w:hAnsi="Symbol"/>
       </w:rPr>
     </w:lvl>
     <w:lvl w:ilvl="7" w:tplc="0C090003" w:tentative="1">
@@ -577,7 +650,7 @@
         <w:ind w:left="5760" w:hanging="360"/>
       </w:pPr>
       <w:rPr>
-        <w:rFonts w:ascii="Courier New" w:hAnsi="Courier New" w:cs="Courier New" w:hint="default"/>
+        <w:rFonts w:hint="default" w:ascii="Courier New" w:hAnsi="Courier New" w:cs="Courier New"/>
       </w:rPr>
     </w:lvl>
     <w:lvl w:ilvl="8" w:tplc="0C090005" w:tentative="1">
@@ -589,7 +662,7 @@
         <w:ind w:left="6480" w:hanging="360"/>
       </w:pPr>
       <w:rPr>
-        <w:rFonts w:ascii="Wingdings" w:hAnsi="Wingdings" w:hint="default"/>
+        <w:rFonts w:hint="default" w:ascii="Wingdings" w:hAnsi="Wingdings"/>
       </w:rPr>
     </w:lvl>
   </w:abstractNum>
@@ -604,7 +677,7 @@
   <w:docDefaults>
     <w:rPrDefault>
       <w:rPr>
-        <w:rFonts w:asciiTheme="minorHAnsi" w:eastAsiaTheme="minorHAnsi" w:hAnsiTheme="minorHAnsi" w:cstheme="minorBidi"/>
+        <w:rFonts w:asciiTheme="minorHAnsi" w:hAnsiTheme="minorHAnsi" w:eastAsiaTheme="minorHAnsi" w:cstheme="minorBidi"/>
         <w:sz w:val="22"/>
         <w:szCs w:val="22"/>
         <w:lang w:val="en-AU" w:eastAsia="en-US" w:bidi="ar-SA"/>
@@ -619,14 +692,14 @@
   <w:latentStyles w:defLockedState="0" w:defUIPriority="99" w:defSemiHidden="0" w:defUnhideWhenUsed="0" w:defQFormat="0" w:count="376">
     <w:lsdException w:name="Normal" w:uiPriority="0" w:qFormat="1"/>
     <w:lsdException w:name="heading 1" w:uiPriority="9" w:qFormat="1"/>
-    <w:lsdException w:name="heading 2" w:semiHidden="1" w:uiPriority="9" w:unhideWhenUsed="1" w:qFormat="1"/>
-    <w:lsdException w:name="heading 3" w:semiHidden="1" w:uiPriority="9" w:unhideWhenUsed="1" w:qFormat="1"/>
-    <w:lsdException w:name="heading 4" w:semiHidden="1" w:uiPriority="9" w:unhideWhenUsed="1" w:qFormat="1"/>
-    <w:lsdException w:name="heading 5" w:semiHidden="1" w:uiPriority="9" w:unhideWhenUsed="1" w:qFormat="1"/>
-    <w:lsdException w:name="heading 6" w:semiHidden="1" w:uiPriority="9" w:unhideWhenUsed="1" w:qFormat="1"/>
-    <w:lsdException w:name="heading 7" w:semiHidden="1" w:uiPriority="9" w:unhideWhenUsed="1" w:qFormat="1"/>
-    <w:lsdException w:name="heading 8" w:semiHidden="1" w:uiPriority="9" w:unhideWhenUsed="1" w:qFormat="1"/>
-    <w:lsdException w:name="heading 9" w:semiHidden="1" w:uiPriority="9" w:unhideWhenUsed="1" w:qFormat="1"/>
+    <w:lsdException w:name="heading 2" w:uiPriority="9" w:semiHidden="1" w:unhideWhenUsed="1" w:qFormat="1"/>
+    <w:lsdException w:name="heading 3" w:uiPriority="9" w:semiHidden="1" w:unhideWhenUsed="1" w:qFormat="1"/>
+    <w:lsdException w:name="heading 4" w:uiPriority="9" w:semiHidden="1" w:unhideWhenUsed="1" w:qFormat="1"/>
+    <w:lsdException w:name="heading 5" w:uiPriority="9" w:semiHidden="1" w:unhideWhenUsed="1" w:qFormat="1"/>
+    <w:lsdException w:name="heading 6" w:uiPriority="9" w:semiHidden="1" w:unhideWhenUsed="1" w:qFormat="1"/>
+    <w:lsdException w:name="heading 7" w:uiPriority="9" w:semiHidden="1" w:unhideWhenUsed="1" w:qFormat="1"/>
+    <w:lsdException w:name="heading 8" w:uiPriority="9" w:semiHidden="1" w:unhideWhenUsed="1" w:qFormat="1"/>
+    <w:lsdException w:name="heading 9" w:uiPriority="9" w:semiHidden="1" w:unhideWhenUsed="1" w:qFormat="1"/>
     <w:lsdException w:name="index 1" w:semiHidden="1" w:unhideWhenUsed="1"/>
     <w:lsdException w:name="index 2" w:semiHidden="1" w:unhideWhenUsed="1"/>
     <w:lsdException w:name="index 3" w:semiHidden="1" w:unhideWhenUsed="1"/>
@@ -636,22 +709,22 @@
     <w:lsdException w:name="index 7" w:semiHidden="1" w:unhideWhenUsed="1"/>
     <w:lsdException w:name="index 8" w:semiHidden="1" w:unhideWhenUsed="1"/>
     <w:lsdException w:name="index 9" w:semiHidden="1" w:unhideWhenUsed="1"/>
-    <w:lsdException w:name="toc 1" w:semiHidden="1" w:uiPriority="39" w:unhideWhenUsed="1"/>
-    <w:lsdException w:name="toc 2" w:semiHidden="1" w:uiPriority="39" w:unhideWhenUsed="1"/>
-    <w:lsdException w:name="toc 3" w:semiHidden="1" w:uiPriority="39" w:unhideWhenUsed="1"/>
-    <w:lsdException w:name="toc 4" w:semiHidden="1" w:uiPriority="39" w:unhideWhenUsed="1"/>
-    <w:lsdException w:name="toc 5" w:semiHidden="1" w:uiPriority="39" w:unhideWhenUsed="1"/>
-    <w:lsdException w:name="toc 6" w:semiHidden="1" w:uiPriority="39" w:unhideWhenUsed="1"/>
-    <w:lsdException w:name="toc 7" w:semiHidden="1" w:uiPriority="39" w:unhideWhenUsed="1"/>
-    <w:lsdException w:name="toc 8" w:semiHidden="1" w:uiPriority="39" w:unhideWhenUsed="1"/>
-    <w:lsdException w:name="toc 9" w:semiHidden="1" w:uiPriority="39" w:unhideWhenUsed="1"/>
+    <w:lsdException w:name="toc 1" w:uiPriority="39" w:semiHidden="1" w:unhideWhenUsed="1"/>
+    <w:lsdException w:name="toc 2" w:uiPriority="39" w:semiHidden="1" w:unhideWhenUsed="1"/>
+    <w:lsdException w:name="toc 3" w:uiPriority="39" w:semiHidden="1" w:unhideWhenUsed="1"/>
+    <w:lsdException w:name="toc 4" w:uiPriority="39" w:semiHidden="1" w:unhideWhenUsed="1"/>
+    <w:lsdException w:name="toc 5" w:uiPriority="39" w:semiHidden="1" w:unhideWhenUsed="1"/>
+    <w:lsdException w:name="toc 6" w:uiPriority="39" w:semiHidden="1" w:unhideWhenUsed="1"/>
+    <w:lsdException w:name="toc 7" w:uiPriority="39" w:semiHidden="1" w:unhideWhenUsed="1"/>
+    <w:lsdException w:name="toc 8" w:uiPriority="39" w:semiHidden="1" w:unhideWhenUsed="1"/>
+    <w:lsdException w:name="toc 9" w:uiPriority="39" w:semiHidden="1" w:unhideWhenUsed="1"/>
     <w:lsdException w:name="Normal Indent" w:semiHidden="1" w:unhideWhenUsed="1"/>
     <w:lsdException w:name="footnote text" w:semiHidden="1" w:unhideWhenUsed="1"/>
     <w:lsdException w:name="annotation text" w:semiHidden="1" w:unhideWhenUsed="1"/>
     <w:lsdException w:name="header" w:semiHidden="1" w:unhideWhenUsed="1"/>
     <w:lsdException w:name="footer" w:semiHidden="1" w:unhideWhenUsed="1"/>
     <w:lsdException w:name="index heading" w:semiHidden="1" w:unhideWhenUsed="1"/>
-    <w:lsdException w:name="caption" w:semiHidden="1" w:uiPriority="35" w:unhideWhenUsed="1" w:qFormat="1"/>
+    <w:lsdException w:name="caption" w:uiPriority="35" w:semiHidden="1" w:unhideWhenUsed="1" w:qFormat="1"/>
     <w:lsdException w:name="table of figures" w:semiHidden="1" w:unhideWhenUsed="1"/>
     <w:lsdException w:name="envelope address" w:semiHidden="1" w:unhideWhenUsed="1"/>
     <w:lsdException w:name="envelope return" w:semiHidden="1" w:unhideWhenUsed="1"/>
@@ -682,7 +755,7 @@
     <w:lsdException w:name="Title" w:uiPriority="10" w:qFormat="1"/>
     <w:lsdException w:name="Closing" w:semiHidden="1" w:unhideWhenUsed="1"/>
     <w:lsdException w:name="Signature" w:semiHidden="1" w:unhideWhenUsed="1"/>
-    <w:lsdException w:name="Default Paragraph Font" w:semiHidden="1" w:uiPriority="1" w:unhideWhenUsed="1"/>
+    <w:lsdException w:name="Default Paragraph Font" w:uiPriority="1" w:semiHidden="1" w:unhideWhenUsed="1"/>
     <w:lsdException w:name="Body Text" w:semiHidden="1" w:unhideWhenUsed="1"/>
     <w:lsdException w:name="Body Text Indent" w:semiHidden="1" w:unhideWhenUsed="1"/>
     <w:lsdException w:name="List Continue" w:semiHidden="1" w:unhideWhenUsed="1"/>
@@ -882,8 +955,8 @@
     <w:lsdException w:name="Subtle Reference" w:uiPriority="31" w:qFormat="1"/>
     <w:lsdException w:name="Intense Reference" w:uiPriority="32" w:qFormat="1"/>
     <w:lsdException w:name="Book Title" w:uiPriority="33" w:qFormat="1"/>
-    <w:lsdException w:name="Bibliography" w:semiHidden="1" w:uiPriority="37" w:unhideWhenUsed="1"/>
-    <w:lsdException w:name="TOC Heading" w:semiHidden="1" w:uiPriority="39" w:unhideWhenUsed="1" w:qFormat="1"/>
+    <w:lsdException w:name="Bibliography" w:uiPriority="37" w:semiHidden="1" w:unhideWhenUsed="1"/>
+    <w:lsdException w:name="TOC Heading" w:uiPriority="39" w:semiHidden="1" w:unhideWhenUsed="1" w:qFormat="1"/>
     <w:lsdException w:name="Plain Table 1" w:uiPriority="41"/>
     <w:lsdException w:name="Plain Table 2" w:uiPriority="42"/>
     <w:lsdException w:name="Plain Table 3" w:uiPriority="43"/>
@@ -994,17 +1067,17 @@
     <w:lsdException w:name="Unresolved Mention" w:semiHidden="1" w:unhideWhenUsed="1"/>
     <w:lsdException w:name="Smart Link" w:semiHidden="1" w:unhideWhenUsed="1"/>
   </w:latentStyles>
-  <w:style w:type="paragraph" w:default="1" w:styleId="Normal">
+  <w:style w:type="paragraph" w:styleId="Normal" w:default="1">
     <w:name w:val="Normal"/>
     <w:qFormat/>
   </w:style>
-  <w:style w:type="character" w:default="1" w:styleId="DefaultParagraphFont">
+  <w:style w:type="character" w:styleId="DefaultParagraphFont" w:default="1">
     <w:name w:val="Default Paragraph Font"/>
     <w:uiPriority w:val="1"/>
     <w:semiHidden/>
     <w:unhideWhenUsed/>
   </w:style>
-  <w:style w:type="table" w:default="1" w:styleId="TableNormal">
+  <w:style w:type="table" w:styleId="TableNormal" w:default="1">
     <w:name w:val="Normal Table"/>
     <w:uiPriority w:val="99"/>
     <w:semiHidden/>
@@ -1019,7 +1092,7 @@
       </w:tblCellMar>
     </w:tblPr>
   </w:style>
-  <w:style w:type="numbering" w:default="1" w:styleId="NoList">
+  <w:style w:type="numbering" w:styleId="NoList" w:default="1">
     <w:name w:val="No List"/>
     <w:uiPriority w:val="99"/>
     <w:semiHidden/>
@@ -1035,12 +1108,12 @@
     </w:pPr>
     <w:tblPr>
       <w:tblBorders>
-        <w:top w:val="single" w:sz="4" w:space="0" w:color="auto"/>
-        <w:left w:val="single" w:sz="4" w:space="0" w:color="auto"/>
-        <w:bottom w:val="single" w:sz="4" w:space="0" w:color="auto"/>
-        <w:right w:val="single" w:sz="4" w:space="0" w:color="auto"/>
-        <w:insideH w:val="single" w:sz="4" w:space="0" w:color="auto"/>
-        <w:insideV w:val="single" w:sz="4" w:space="0" w:color="auto"/>
+        <w:top w:val="single" w:color="auto" w:sz="4" w:space="0"/>
+        <w:left w:val="single" w:color="auto" w:sz="4" w:space="0"/>
+        <w:bottom w:val="single" w:color="auto" w:sz="4" w:space="0"/>
+        <w:right w:val="single" w:color="auto" w:sz="4" w:space="0"/>
+        <w:insideH w:val="single" w:color="auto" w:sz="4" w:space="0"/>
+        <w:insideV w:val="single" w:color="auto" w:sz="4" w:space="0"/>
       </w:tblBorders>
     </w:tblPr>
   </w:style>

</xml_diff>